<commit_message>
Hungarian cv's upadted with new project
</commit_message>
<xml_diff>
--- a/HUN/Ilonczai_Andras_HUN_CV v1.01.docx
+++ b/HUN/Ilonczai_Andras_HUN_CV v1.01.docx
@@ -1,6 +1,6 @@
 
 <file path=word/document.xml><?xml version="1.0" encoding="utf-8"?>
-<w:document xmlns:wpc="http://schemas.microsoft.com/office/word/2010/wordprocessingCanvas" xmlns:cx="http://schemas.microsoft.com/office/drawing/2014/chartex" xmlns:cx1="http://schemas.microsoft.com/office/drawing/2015/9/8/chartex" xmlns:cx2="http://schemas.microsoft.com/office/drawing/2015/10/21/chartex" xmlns:cx3="http://schemas.microsoft.com/office/drawing/2016/5/9/chartex" xmlns:cx4="http://schemas.microsoft.com/office/drawing/2016/5/10/chartex" xmlns:cx5="http://schemas.microsoft.com/office/drawing/2016/5/11/chartex" xmlns:cx6="http://schemas.microsoft.com/office/drawing/2016/5/12/chartex" xmlns:cx7="http://schemas.microsoft.com/office/drawing/2016/5/13/chartex" xmlns:cx8="http://schemas.microsoft.com/office/drawing/2016/5/14/chartex" xmlns:mc="http://schemas.openxmlformats.org/markup-compatibility/2006" xmlns:aink="http://schemas.microsoft.com/office/drawing/2016/ink" xmlns:am3d="http://schemas.microsoft.com/office/drawing/2017/model3d" xmlns:o="urn:schemas-microsoft-com:office:office" xmlns:oel="http://schemas.microsoft.com/office/2019/extlst" xmlns:r="http://schemas.openxmlformats.org/officeDocument/2006/relationships" xmlns:m="http://schemas.openxmlformats.org/officeDocument/2006/math" xmlns:v="urn:schemas-microsoft-com:vml" xmlns:wp14="http://schemas.microsoft.com/office/word/2010/wordprocessingDrawing" xmlns:wp="http://schemas.openxmlformats.org/drawingml/2006/wordprocessingDrawing" xmlns:w10="urn:schemas-microsoft-com:office:word" xmlns:w="http://schemas.openxmlformats.org/wordprocessingml/2006/main" xmlns:w14="http://schemas.microsoft.com/office/word/2010/wordml" xmlns:w15="http://schemas.microsoft.com/office/word/2012/wordml" xmlns:w16cex="http://schemas.microsoft.com/office/word/2018/wordml/cex" xmlns:w16cid="http://schemas.microsoft.com/office/word/2016/wordml/cid" xmlns:w16="http://schemas.microsoft.com/office/word/2018/wordml" xmlns:w16sdtdh="http://schemas.microsoft.com/office/word/2020/wordml/sdtdatahash" xmlns:w16se="http://schemas.microsoft.com/office/word/2015/wordml/symex" xmlns:wpg="http://schemas.microsoft.com/office/word/2010/wordprocessingGroup" xmlns:wpi="http://schemas.microsoft.com/office/word/2010/wordprocessingInk" xmlns:wne="http://schemas.microsoft.com/office/word/2006/wordml" xmlns:wps="http://schemas.microsoft.com/office/word/2010/wordprocessingShape" mc:Ignorable="w14 w15 w16se w16cid w16 w16cex w16sdtdh wp14">
+<w:document xmlns:wpc="http://schemas.microsoft.com/office/word/2010/wordprocessingCanvas" xmlns:cx="http://schemas.microsoft.com/office/drawing/2014/chartex" xmlns:cx1="http://schemas.microsoft.com/office/drawing/2015/9/8/chartex" xmlns:cx2="http://schemas.microsoft.com/office/drawing/2015/10/21/chartex" xmlns:cx3="http://schemas.microsoft.com/office/drawing/2016/5/9/chartex" xmlns:cx4="http://schemas.microsoft.com/office/drawing/2016/5/10/chartex" xmlns:cx5="http://schemas.microsoft.com/office/drawing/2016/5/11/chartex" xmlns:cx6="http://schemas.microsoft.com/office/drawing/2016/5/12/chartex" xmlns:cx7="http://schemas.microsoft.com/office/drawing/2016/5/13/chartex" xmlns:cx8="http://schemas.microsoft.com/office/drawing/2016/5/14/chartex" xmlns:mc="http://schemas.openxmlformats.org/markup-compatibility/2006" xmlns:aink="http://schemas.microsoft.com/office/drawing/2016/ink" xmlns:am3d="http://schemas.microsoft.com/office/drawing/2017/model3d" xmlns:o="urn:schemas-microsoft-com:office:office" xmlns:oel="http://schemas.microsoft.com/office/2019/extlst" xmlns:r="http://schemas.openxmlformats.org/officeDocument/2006/relationships" xmlns:m="http://schemas.openxmlformats.org/officeDocument/2006/math" xmlns:v="urn:schemas-microsoft-com:vml" xmlns:wp14="http://schemas.microsoft.com/office/word/2010/wordprocessingDrawing" xmlns:wp="http://schemas.openxmlformats.org/drawingml/2006/wordprocessingDrawing" xmlns:w10="urn:schemas-microsoft-com:office:word" xmlns:w="http://schemas.openxmlformats.org/wordprocessingml/2006/main" xmlns:w14="http://schemas.microsoft.com/office/word/2010/wordml" xmlns:w15="http://schemas.microsoft.com/office/word/2012/wordml" xmlns:w16cex="http://schemas.microsoft.com/office/word/2018/wordml/cex" xmlns:w16cid="http://schemas.microsoft.com/office/word/2016/wordml/cid" xmlns:w16="http://schemas.microsoft.com/office/word/2018/wordml" xmlns:w16du="http://schemas.microsoft.com/office/word/2023/wordml/word16du" xmlns:w16sdtdh="http://schemas.microsoft.com/office/word/2020/wordml/sdtdatahash" xmlns:w16sdtfl="http://schemas.microsoft.com/office/word/2024/wordml/sdtformatlock" xmlns:w16se="http://schemas.microsoft.com/office/word/2015/wordml/symex" xmlns:wpg="http://schemas.microsoft.com/office/word/2010/wordprocessingGroup" xmlns:wpi="http://schemas.microsoft.com/office/word/2010/wordprocessingInk" xmlns:wne="http://schemas.microsoft.com/office/word/2006/wordml" xmlns:wps="http://schemas.microsoft.com/office/word/2010/wordprocessingShape" mc:Ignorable="w14 w15 w16se w16cid w16 w16cex w16sdtdh w16sdtfl w16du wp14">
   <w:body>
     <w:p>
       <w:pPr>
@@ -351,6 +351,7 @@
         <w:ind w:left="108"/>
       </w:pPr>
       <w:hyperlink r:id="rId11">
+        <w:proofErr w:type="spellStart"/>
         <w:r>
           <w:rPr>
             <w:b/>
@@ -358,7 +359,17 @@
             <w:sz w:val="20"/>
             <w:szCs w:val="20"/>
           </w:rPr>
-          <w:t>Avander Software Development</w:t>
+          <w:t>Avander</w:t>
+        </w:r>
+        <w:proofErr w:type="spellEnd"/>
+        <w:r>
+          <w:rPr>
+            <w:b/>
+            <w:bCs/>
+            <w:sz w:val="20"/>
+            <w:szCs w:val="20"/>
+          </w:rPr>
+          <w:t xml:space="preserve"> Software Development</w:t>
         </w:r>
       </w:hyperlink>
       <w:r>
@@ -373,9 +384,11 @@
       <w:r>
         <w:tab/>
       </w:r>
+      <w:proofErr w:type="spellStart"/>
       <w:r>
         <w:t>Hybrid</w:t>
       </w:r>
+      <w:proofErr w:type="spellEnd"/>
       <w:r>
         <w:rPr>
           <w:spacing w:val="6"/>
@@ -477,7 +490,21 @@
         <w:rPr>
           <w:sz w:val="20"/>
         </w:rPr>
-        <w:t>Egy agilis csapatban dolgoztam négyhetes sprintekben, napi standup értekezletekkel</w:t>
+        <w:t xml:space="preserve">Egy agilis csapatban dolgoztam négyhetes sprintekben, napi </w:t>
+      </w:r>
+      <w:proofErr w:type="spellStart"/>
+      <w:r>
+        <w:rPr>
+          <w:sz w:val="20"/>
+        </w:rPr>
+        <w:t>standup</w:t>
+      </w:r>
+      <w:proofErr w:type="spellEnd"/>
+      <w:r>
+        <w:rPr>
+          <w:sz w:val="20"/>
+        </w:rPr>
+        <w:t xml:space="preserve"> értekezletekkel</w:t>
       </w:r>
     </w:p>
     <w:p>
@@ -521,7 +548,21 @@
         <w:rPr>
           <w:sz w:val="20"/>
         </w:rPr>
-        <w:t>Tapasztalatot szereztem a full-stack fejlesztésben, problémamegoldásban és csapatmunkában</w:t>
+        <w:t xml:space="preserve">Tapasztalatot szereztem a </w:t>
+      </w:r>
+      <w:proofErr w:type="spellStart"/>
+      <w:r>
+        <w:rPr>
+          <w:sz w:val="20"/>
+        </w:rPr>
+        <w:t>full-stack</w:t>
+      </w:r>
+      <w:proofErr w:type="spellEnd"/>
+      <w:r>
+        <w:rPr>
+          <w:sz w:val="20"/>
+        </w:rPr>
+        <w:t xml:space="preserve"> fejlesztésben, problémamegoldásban és csapatmunkában</w:t>
       </w:r>
     </w:p>
     <w:p>
@@ -769,6 +810,256 @@
       </w:pPr>
       <w:r>
         <w:t>PROJEKTEK</w:t>
+      </w:r>
+    </w:p>
+    <w:p>
+      <w:pPr>
+        <w:tabs>
+          <w:tab w:val="right" w:pos="10773"/>
+        </w:tabs>
+        <w:spacing w:before="120"/>
+        <w:ind w:left="108"/>
+        <w:rPr>
+          <w:i/>
+          <w:spacing w:val="-6"/>
+          <w:sz w:val="20"/>
+        </w:rPr>
+      </w:pPr>
+      <w:r>
+        <w:rPr>
+          <w:rStyle w:val="Hiperhivatkozs"/>
+          <w:b/>
+          <w:bCs/>
+          <w:iCs/>
+          <w:color w:val="000000" w:themeColor="text1"/>
+          <w:spacing w:val="-6"/>
+          <w:sz w:val="20"/>
+          <w:u w:val="none"/>
+        </w:rPr>
+        <w:t xml:space="preserve">Wattpad </w:t>
+      </w:r>
+      <w:proofErr w:type="spellStart"/>
+      <w:r>
+        <w:rPr>
+          <w:rStyle w:val="Hiperhivatkozs"/>
+          <w:b/>
+          <w:bCs/>
+          <w:iCs/>
+          <w:color w:val="000000" w:themeColor="text1"/>
+          <w:spacing w:val="-6"/>
+          <w:sz w:val="20"/>
+          <w:u w:val="none"/>
+        </w:rPr>
+        <w:t>clone</w:t>
+      </w:r>
+      <w:proofErr w:type="spellEnd"/>
+      <w:r>
+        <w:rPr>
+          <w:i/>
+          <w:spacing w:val="-6"/>
+          <w:sz w:val="20"/>
+        </w:rPr>
+        <w:t xml:space="preserve">, </w:t>
+      </w:r>
+      <w:r>
+        <w:rPr>
+          <w:i/>
+          <w:spacing w:val="-2"/>
+          <w:sz w:val="20"/>
+        </w:rPr>
+        <w:t>Magán projekt</w:t>
+      </w:r>
+      <w:r>
+        <w:rPr>
+          <w:i/>
+          <w:spacing w:val="-2"/>
+          <w:sz w:val="20"/>
+        </w:rPr>
+        <w:t xml:space="preserve"> (Folyamatban)</w:t>
+      </w:r>
+      <w:r>
+        <w:rPr>
+          <w:i/>
+          <w:spacing w:val="-6"/>
+          <w:sz w:val="20"/>
+        </w:rPr>
+        <w:tab/>
+      </w:r>
+      <w:r>
+        <w:rPr>
+          <w:sz w:val="20"/>
+        </w:rPr>
+        <w:t>július</w:t>
+      </w:r>
+      <w:r>
+        <w:rPr>
+          <w:sz w:val="20"/>
+        </w:rPr>
+        <w:t xml:space="preserve"> 2025 – </w:t>
+      </w:r>
+      <w:r>
+        <w:rPr>
+          <w:sz w:val="20"/>
+        </w:rPr>
+        <w:t>folyamatban</w:t>
+      </w:r>
+    </w:p>
+    <w:p>
+      <w:pPr>
+        <w:pStyle w:val="Listaszerbekezds"/>
+        <w:numPr>
+          <w:ilvl w:val="0"/>
+          <w:numId w:val="1"/>
+        </w:numPr>
+        <w:tabs>
+          <w:tab w:val="left" w:pos="278"/>
+        </w:tabs>
+        <w:spacing w:before="0"/>
+        <w:ind w:hanging="170"/>
+        <w:rPr>
+          <w:sz w:val="18"/>
+          <w:szCs w:val="18"/>
+        </w:rPr>
+      </w:pPr>
+      <w:r>
+        <w:rPr>
+          <w:sz w:val="18"/>
+          <w:szCs w:val="18"/>
+        </w:rPr>
+        <w:t xml:space="preserve">Egy teljes értékű, teljes </w:t>
+      </w:r>
+      <w:proofErr w:type="spellStart"/>
+      <w:r>
+        <w:rPr>
+          <w:sz w:val="18"/>
+          <w:szCs w:val="18"/>
+        </w:rPr>
+        <w:t>stack</w:t>
+      </w:r>
+      <w:proofErr w:type="spellEnd"/>
+      <w:r>
+        <w:rPr>
+          <w:sz w:val="18"/>
+          <w:szCs w:val="18"/>
+        </w:rPr>
+        <w:t>-es Wattpad klón webalkalmazás fejlesztése, amely</w:t>
+      </w:r>
+      <w:r>
+        <w:rPr>
+          <w:sz w:val="18"/>
+          <w:szCs w:val="18"/>
+        </w:rPr>
+        <w:t xml:space="preserve">et teljes </w:t>
+      </w:r>
+      <w:r>
+        <w:rPr>
+          <w:sz w:val="18"/>
+          <w:szCs w:val="18"/>
+        </w:rPr>
+        <w:t>mértékben én készítettem</w:t>
+      </w:r>
+      <w:r>
+        <w:rPr>
+          <w:sz w:val="18"/>
+          <w:szCs w:val="18"/>
+        </w:rPr>
+        <w:t>. A</w:t>
+      </w:r>
+      <w:r>
+        <w:rPr>
+          <w:sz w:val="18"/>
+          <w:szCs w:val="18"/>
+        </w:rPr>
+        <w:t xml:space="preserve"> frontendjét modern technológiák, például </w:t>
+      </w:r>
+      <w:proofErr w:type="spellStart"/>
+      <w:r>
+        <w:rPr>
+          <w:sz w:val="18"/>
+          <w:szCs w:val="18"/>
+        </w:rPr>
+        <w:t>Angular</w:t>
+      </w:r>
+      <w:proofErr w:type="spellEnd"/>
+      <w:r>
+        <w:rPr>
+          <w:sz w:val="18"/>
+          <w:szCs w:val="18"/>
+        </w:rPr>
+        <w:t xml:space="preserve"> 19 és CSS felhasználásával.</w:t>
+      </w:r>
+    </w:p>
+    <w:p>
+      <w:pPr>
+        <w:pStyle w:val="Listaszerbekezds"/>
+        <w:numPr>
+          <w:ilvl w:val="0"/>
+          <w:numId w:val="1"/>
+        </w:numPr>
+        <w:tabs>
+          <w:tab w:val="left" w:pos="278"/>
+        </w:tabs>
+        <w:spacing w:before="0"/>
+        <w:ind w:hanging="170"/>
+        <w:rPr>
+          <w:sz w:val="18"/>
+          <w:szCs w:val="18"/>
+        </w:rPr>
+      </w:pPr>
+      <w:r>
+        <w:rPr>
+          <w:sz w:val="18"/>
+          <w:szCs w:val="18"/>
+        </w:rPr>
+        <w:t xml:space="preserve">A projekt elsődleges célja a gyakorlati tapasztalatszerzés és új technológiák elsajátítása egy valós projekt keretében, különös tekintettel egy stabil és biztonságos alkalmazás létrehozására. Jelenleg aktívan fejlesztem a backendet Spring Boot (Java 17) segítségével, </w:t>
+      </w:r>
+      <w:proofErr w:type="spellStart"/>
+      <w:r>
+        <w:rPr>
+          <w:sz w:val="18"/>
+          <w:szCs w:val="18"/>
+        </w:rPr>
+        <w:t>PostgreSQL</w:t>
+      </w:r>
+      <w:proofErr w:type="spellEnd"/>
+      <w:r>
+        <w:rPr>
+          <w:sz w:val="18"/>
+          <w:szCs w:val="18"/>
+        </w:rPr>
+        <w:t xml:space="preserve">-lel (Spring Data JPA) integrálva, API-biztonsággal (Spring </w:t>
+      </w:r>
+      <w:proofErr w:type="spellStart"/>
+      <w:r>
+        <w:rPr>
+          <w:sz w:val="18"/>
+          <w:szCs w:val="18"/>
+        </w:rPr>
+        <w:t>Security</w:t>
+      </w:r>
+      <w:proofErr w:type="spellEnd"/>
+      <w:r>
+        <w:rPr>
+          <w:sz w:val="18"/>
+          <w:szCs w:val="18"/>
+        </w:rPr>
+        <w:t xml:space="preserve">, JWT) kiegészítve, valamint a médiakezeléshez a </w:t>
+      </w:r>
+      <w:proofErr w:type="spellStart"/>
+      <w:r>
+        <w:rPr>
+          <w:sz w:val="18"/>
+          <w:szCs w:val="18"/>
+        </w:rPr>
+        <w:t>Cloudinary</w:t>
+      </w:r>
+      <w:proofErr w:type="spellEnd"/>
+      <w:r>
+        <w:rPr>
+          <w:sz w:val="18"/>
+          <w:szCs w:val="18"/>
+        </w:rPr>
+        <w:t>-t használva.</w:t>
       </w:r>
     </w:p>
     <w:p>
@@ -793,8 +1084,48 @@
             <w:szCs w:val="20"/>
             <w:u w:val="none"/>
           </w:rPr>
-          <w:t>Job Tracker Dashboard</w:t>
+          <w:t xml:space="preserve">Job </w:t>
         </w:r>
+        <w:proofErr w:type="spellStart"/>
+        <w:r>
+          <w:rPr>
+            <w:rStyle w:val="Hiperhivatkozs"/>
+            <w:b/>
+            <w:bCs/>
+            <w:color w:val="auto"/>
+            <w:sz w:val="20"/>
+            <w:szCs w:val="20"/>
+            <w:u w:val="none"/>
+          </w:rPr>
+          <w:t>Tracker</w:t>
+        </w:r>
+        <w:proofErr w:type="spellEnd"/>
+        <w:r>
+          <w:rPr>
+            <w:rStyle w:val="Hiperhivatkozs"/>
+            <w:b/>
+            <w:bCs/>
+            <w:color w:val="auto"/>
+            <w:sz w:val="20"/>
+            <w:szCs w:val="20"/>
+            <w:u w:val="none"/>
+          </w:rPr>
+          <w:t xml:space="preserve"> </w:t>
+        </w:r>
+        <w:proofErr w:type="spellStart"/>
+        <w:r>
+          <w:rPr>
+            <w:rStyle w:val="Hiperhivatkozs"/>
+            <w:b/>
+            <w:bCs/>
+            <w:color w:val="auto"/>
+            <w:sz w:val="20"/>
+            <w:szCs w:val="20"/>
+            <w:u w:val="none"/>
+          </w:rPr>
+          <w:t>Dashboard</w:t>
+        </w:r>
+        <w:proofErr w:type="spellEnd"/>
       </w:hyperlink>
       <w:r>
         <w:t xml:space="preserve">, </w:t>
@@ -813,21 +1144,31 @@
           <w:spacing w:val="-2"/>
           <w:sz w:val="20"/>
         </w:rPr>
-        <w:t xml:space="preserve"> (Folyamatban)</w:t>
-      </w:r>
-      <w:r>
-        <w:rPr>
-          <w:i/>
-          <w:spacing w:val="-2"/>
-          <w:sz w:val="20"/>
-        </w:rPr>
         <w:tab/>
       </w:r>
       <w:r>
         <w:rPr>
           <w:sz w:val="20"/>
         </w:rPr>
-        <w:t>március 2025 - jelenleg</w:t>
+        <w:t xml:space="preserve">március 2025 </w:t>
+      </w:r>
+      <w:r>
+        <w:rPr>
+          <w:sz w:val="20"/>
+        </w:rPr>
+        <w:t>–</w:t>
+      </w:r>
+      <w:r>
+        <w:rPr>
+          <w:sz w:val="20"/>
+        </w:rPr>
+        <w:t xml:space="preserve"> </w:t>
+      </w:r>
+      <w:r>
+        <w:rPr>
+          <w:sz w:val="20"/>
+        </w:rPr>
+        <w:t>május 2025</w:t>
       </w:r>
     </w:p>
     <w:p>
@@ -852,7 +1193,39 @@
           <w:sz w:val="18"/>
           <w:szCs w:val="18"/>
         </w:rPr>
-        <w:t>Fejlesztettem egy modern, Kanban-alapú álláskeresési dashboardot, amely lehetővé teszi a felhasználók számára jelentkezéseik nyomon követését, határidők figyelését, statisztikák megtekintését és LinkedIn integráció használatát.</w:t>
+        <w:t xml:space="preserve">Fejlesztettem egy modern, Kanban-alapú álláskeresési </w:t>
+      </w:r>
+      <w:proofErr w:type="spellStart"/>
+      <w:r>
+        <w:rPr>
+          <w:sz w:val="18"/>
+          <w:szCs w:val="18"/>
+        </w:rPr>
+        <w:t>dashboardot</w:t>
+      </w:r>
+      <w:proofErr w:type="spellEnd"/>
+      <w:r>
+        <w:rPr>
+          <w:sz w:val="18"/>
+          <w:szCs w:val="18"/>
+        </w:rPr>
+        <w:t xml:space="preserve">, amely lehetővé teszi a felhasználók számára jelentkezéseik nyomon követését, határidők figyelését, statisztikák megtekintését és </w:t>
+      </w:r>
+      <w:proofErr w:type="spellStart"/>
+      <w:r>
+        <w:rPr>
+          <w:sz w:val="18"/>
+          <w:szCs w:val="18"/>
+        </w:rPr>
+        <w:t>LinkedIn</w:t>
+      </w:r>
+      <w:proofErr w:type="spellEnd"/>
+      <w:r>
+        <w:rPr>
+          <w:sz w:val="18"/>
+          <w:szCs w:val="18"/>
+        </w:rPr>
+        <w:t xml:space="preserve"> integráció használatát.</w:t>
       </w:r>
     </w:p>
     <w:p>
@@ -877,7 +1250,87 @@
           <w:sz w:val="18"/>
           <w:szCs w:val="18"/>
         </w:rPr>
-        <w:t xml:space="preserve">A projekt React frontendet, Node.js (Express) backendet, PostgreSQL adatbázist, Auth0 alapú hitelesítést és React Query + dnd-kit alapú interaktív kezelőfelületet használ. </w:t>
+        <w:t xml:space="preserve">A projekt </w:t>
+      </w:r>
+      <w:proofErr w:type="spellStart"/>
+      <w:r>
+        <w:rPr>
+          <w:sz w:val="18"/>
+          <w:szCs w:val="18"/>
+        </w:rPr>
+        <w:t>React</w:t>
+      </w:r>
+      <w:proofErr w:type="spellEnd"/>
+      <w:r>
+        <w:rPr>
+          <w:sz w:val="18"/>
+          <w:szCs w:val="18"/>
+        </w:rPr>
+        <w:t xml:space="preserve"> frontendet, Node.js (Express) backendet, </w:t>
+      </w:r>
+      <w:proofErr w:type="spellStart"/>
+      <w:r>
+        <w:rPr>
+          <w:sz w:val="18"/>
+          <w:szCs w:val="18"/>
+        </w:rPr>
+        <w:t>PostgreSQL</w:t>
+      </w:r>
+      <w:proofErr w:type="spellEnd"/>
+      <w:r>
+        <w:rPr>
+          <w:sz w:val="18"/>
+          <w:szCs w:val="18"/>
+        </w:rPr>
+        <w:t xml:space="preserve"> adatbázist, Auth0 alapú hitelesítést és </w:t>
+      </w:r>
+      <w:proofErr w:type="spellStart"/>
+      <w:r>
+        <w:rPr>
+          <w:sz w:val="18"/>
+          <w:szCs w:val="18"/>
+        </w:rPr>
+        <w:t>React</w:t>
+      </w:r>
+      <w:proofErr w:type="spellEnd"/>
+      <w:r>
+        <w:rPr>
+          <w:sz w:val="18"/>
+          <w:szCs w:val="18"/>
+        </w:rPr>
+        <w:t xml:space="preserve"> </w:t>
+      </w:r>
+      <w:proofErr w:type="spellStart"/>
+      <w:r>
+        <w:rPr>
+          <w:sz w:val="18"/>
+          <w:szCs w:val="18"/>
+        </w:rPr>
+        <w:t>Query</w:t>
+      </w:r>
+      <w:proofErr w:type="spellEnd"/>
+      <w:r>
+        <w:rPr>
+          <w:sz w:val="18"/>
+          <w:szCs w:val="18"/>
+        </w:rPr>
+        <w:t xml:space="preserve"> + </w:t>
+      </w:r>
+      <w:proofErr w:type="spellStart"/>
+      <w:r>
+        <w:rPr>
+          <w:sz w:val="18"/>
+          <w:szCs w:val="18"/>
+        </w:rPr>
+        <w:t>dnd</w:t>
+      </w:r>
+      <w:proofErr w:type="spellEnd"/>
+      <w:r>
+        <w:rPr>
+          <w:sz w:val="18"/>
+          <w:szCs w:val="18"/>
+        </w:rPr>
+        <w:t xml:space="preserve">-kit alapú interaktív kezelőfelületet használ. </w:t>
       </w:r>
     </w:p>
     <w:p>
@@ -1019,7 +1472,39 @@
           <w:sz w:val="18"/>
           <w:szCs w:val="18"/>
         </w:rPr>
-        <w:t xml:space="preserve">A Cukorvirág projekt egy fiktív cukrászda számára készült webalkalmazás, amelynek frontendjét teljes egészében én fejlesztettem modern technológiákkal, mint a React és Tailwind CSS. </w:t>
+        <w:t xml:space="preserve">A Cukorvirág projekt egy fiktív cukrászda számára készült webalkalmazás, amelynek frontendjét teljes egészében én fejlesztettem modern technológiákkal, mint a </w:t>
+      </w:r>
+      <w:proofErr w:type="spellStart"/>
+      <w:r>
+        <w:rPr>
+          <w:sz w:val="18"/>
+          <w:szCs w:val="18"/>
+        </w:rPr>
+        <w:t>React</w:t>
+      </w:r>
+      <w:proofErr w:type="spellEnd"/>
+      <w:r>
+        <w:rPr>
+          <w:sz w:val="18"/>
+          <w:szCs w:val="18"/>
+        </w:rPr>
+        <w:t xml:space="preserve"> és </w:t>
+      </w:r>
+      <w:proofErr w:type="spellStart"/>
+      <w:r>
+        <w:rPr>
+          <w:sz w:val="18"/>
+          <w:szCs w:val="18"/>
+        </w:rPr>
+        <w:t>Tailwind</w:t>
+      </w:r>
+      <w:proofErr w:type="spellEnd"/>
+      <w:r>
+        <w:rPr>
+          <w:sz w:val="18"/>
+          <w:szCs w:val="18"/>
+        </w:rPr>
+        <w:t xml:space="preserve"> CSS. </w:t>
       </w:r>
     </w:p>
     <w:p>
@@ -1389,7 +1874,23 @@
           <w:sz w:val="18"/>
           <w:szCs w:val="18"/>
         </w:rPr>
-        <w:t>C nyelven fejlesztettem ki egy adatkommunikációs alkalmazást, amely hatékony adatátvitelt biztosít, mind socket-, mind fájlalapú módszerekkel</w:t>
+        <w:t xml:space="preserve">C nyelven fejlesztettem ki egy adatkommunikációs alkalmazást, amely hatékony adatátvitelt biztosít, mind </w:t>
+      </w:r>
+      <w:proofErr w:type="spellStart"/>
+      <w:r>
+        <w:rPr>
+          <w:sz w:val="18"/>
+          <w:szCs w:val="18"/>
+        </w:rPr>
+        <w:t>socket</w:t>
+      </w:r>
+      <w:proofErr w:type="spellEnd"/>
+      <w:r>
+        <w:rPr>
+          <w:sz w:val="18"/>
+          <w:szCs w:val="18"/>
+        </w:rPr>
+        <w:t>-, mind fájlalapú módszerekkel</w:t>
       </w:r>
     </w:p>
     <w:p>
@@ -1478,7 +1979,23 @@
           <w:sz w:val="18"/>
           <w:szCs w:val="18"/>
         </w:rPr>
-        <w:t xml:space="preserve"> megoldás bemutatja az alacsony szintű rendszerprogramozás képességeit, integrálva a fájl I/O-t, a socket programozást és a bitmap képgenerálást egy</w:t>
+        <w:t xml:space="preserve"> megoldás bemutatja az alacsony szintű rendszerprogramozás képességeit, integrálva a fájl I/O-t, a </w:t>
+      </w:r>
+      <w:proofErr w:type="spellStart"/>
+      <w:r>
+        <w:rPr>
+          <w:sz w:val="18"/>
+          <w:szCs w:val="18"/>
+        </w:rPr>
+        <w:t>socket</w:t>
+      </w:r>
+      <w:proofErr w:type="spellEnd"/>
+      <w:r>
+        <w:rPr>
+          <w:sz w:val="18"/>
+          <w:szCs w:val="18"/>
+        </w:rPr>
+        <w:t xml:space="preserve"> programozást és a bitmap képgenerálást egy</w:t>
       </w:r>
       <w:r>
         <w:rPr>
@@ -1493,6 +2010,11 @@
           <w:szCs w:val="18"/>
         </w:rPr>
         <w:t xml:space="preserve"> kommunikációs protokollba.</w:t>
+      </w:r>
+    </w:p>
+    <w:p>
+      <w:r>
+        <w:br w:type="page"/>
       </w:r>
     </w:p>
     <w:p>
@@ -1758,7 +2280,6 @@
         <w:spacing w:before="240" w:after="120"/>
       </w:pPr>
       <w:r>
-        <w:lastRenderedPageBreak/>
         <w:t>TANÚSÍTVÁNYOK</w:t>
       </w:r>
     </w:p>
@@ -1792,6 +2313,7 @@
           </w:rPr>
           <w:t xml:space="preserve"> </w:t>
         </w:r>
+        <w:proofErr w:type="spellStart"/>
         <w:r>
           <w:rPr>
             <w:b/>
@@ -1800,6 +2322,7 @@
           </w:rPr>
           <w:t>Specialist</w:t>
         </w:r>
+        <w:proofErr w:type="spellEnd"/>
         <w:r>
           <w:rPr>
             <w:b/>
@@ -1871,6 +2394,7 @@
         </w:rPr>
         <w:t xml:space="preserve">Kibocsátotta: </w:t>
       </w:r>
+      <w:proofErr w:type="spellStart"/>
       <w:r>
         <w:rPr>
           <w:i/>
@@ -1880,6 +2404,7 @@
         </w:rPr>
         <w:t>Certiport</w:t>
       </w:r>
+      <w:proofErr w:type="spellEnd"/>
       <w:r>
         <w:rPr>
           <w:i/>
@@ -1925,6 +2450,7 @@
         </w:rPr>
         <w:t xml:space="preserve"> </w:t>
       </w:r>
+      <w:proofErr w:type="spellStart"/>
       <w:r>
         <w:rPr>
           <w:i/>
@@ -1934,6 +2460,7 @@
         </w:rPr>
         <w:t>Pearson</w:t>
       </w:r>
+      <w:proofErr w:type="spellEnd"/>
       <w:r>
         <w:rPr>
           <w:i/>
@@ -1978,6 +2505,7 @@
         </w:rPr>
         <w:tab/>
       </w:r>
+      <w:proofErr w:type="gramStart"/>
       <w:r>
         <w:rPr>
           <w:sz w:val="20"/>
@@ -1992,6 +2520,7 @@
         </w:rPr>
         <w:t>ájus</w:t>
       </w:r>
+      <w:proofErr w:type="gramEnd"/>
       <w:r>
         <w:rPr>
           <w:sz w:val="20"/>
@@ -2055,6 +2584,7 @@
         </w:rPr>
         <w:t xml:space="preserve"> </w:t>
       </w:r>
+      <w:proofErr w:type="spellStart"/>
       <w:r>
         <w:rPr>
           <w:b/>
@@ -2063,6 +2593,7 @@
         </w:rPr>
         <w:t>Drivers</w:t>
       </w:r>
+      <w:proofErr w:type="spellEnd"/>
       <w:r>
         <w:rPr>
           <w:b/>
@@ -2072,6 +2603,7 @@
         </w:rPr>
         <w:t xml:space="preserve"> </w:t>
       </w:r>
+      <w:proofErr w:type="spellStart"/>
       <w:r>
         <w:rPr>
           <w:b/>
@@ -2080,6 +2612,7 @@
         </w:rPr>
         <w:t>License</w:t>
       </w:r>
+      <w:proofErr w:type="spellEnd"/>
       <w:r>
         <w:rPr>
           <w:b/>
@@ -2106,6 +2639,7 @@
         </w:rPr>
         <w:t xml:space="preserve"> </w:t>
       </w:r>
+      <w:proofErr w:type="spellStart"/>
       <w:r>
         <w:rPr>
           <w:b/>
@@ -2114,6 +2648,7 @@
         </w:rPr>
         <w:t>Level</w:t>
       </w:r>
+      <w:proofErr w:type="spellEnd"/>
       <w:r>
         <w:rPr>
           <w:b/>
@@ -2123,6 +2658,7 @@
         </w:rPr>
         <w:t xml:space="preserve"> </w:t>
       </w:r>
+      <w:proofErr w:type="spellStart"/>
       <w:r>
         <w:rPr>
           <w:b/>
@@ -2131,6 +2667,7 @@
         </w:rPr>
         <w:t>One</w:t>
       </w:r>
+      <w:proofErr w:type="spellEnd"/>
       <w:r>
         <w:rPr>
           <w:b/>
@@ -2221,6 +2758,7 @@
         </w:rPr>
         <w:tab/>
       </w:r>
+      <w:proofErr w:type="gramStart"/>
       <w:r>
         <w:rPr>
           <w:sz w:val="20"/>
@@ -2235,6 +2773,7 @@
         </w:rPr>
         <w:t>úlius</w:t>
       </w:r>
+      <w:proofErr w:type="gramEnd"/>
       <w:r>
         <w:rPr>
           <w:spacing w:val="-12"/>
@@ -2303,8 +2842,16 @@
         <w:rPr>
           <w:sz w:val="20"/>
         </w:rPr>
-        <w:t>Programozási nyelvek: Python, Java, C, C#, C++, SQL, x86 Assembly, Matlab</w:t>
-      </w:r>
+        <w:t xml:space="preserve">Programozási nyelvek: Python, Java, C, C#, C++, SQL, x86 Assembly, </w:t>
+      </w:r>
+      <w:proofErr w:type="spellStart"/>
+      <w:r>
+        <w:rPr>
+          <w:sz w:val="20"/>
+        </w:rPr>
+        <w:t>Matlab</w:t>
+      </w:r>
+      <w:proofErr w:type="spellEnd"/>
       <w:r>
         <w:rPr>
           <w:sz w:val="20"/>
@@ -2330,8 +2877,30 @@
         <w:rPr>
           <w:sz w:val="20"/>
         </w:rPr>
-        <w:t>Adatbázisok: MSSQL, PostgreSQL, Oracle, MySQL</w:t>
-      </w:r>
+        <w:t xml:space="preserve">Adatbázisok: MSSQL, </w:t>
+      </w:r>
+      <w:proofErr w:type="spellStart"/>
+      <w:r>
+        <w:rPr>
+          <w:sz w:val="20"/>
+        </w:rPr>
+        <w:t>PostgreSQL</w:t>
+      </w:r>
+      <w:proofErr w:type="spellEnd"/>
+      <w:r>
+        <w:rPr>
+          <w:sz w:val="20"/>
+        </w:rPr>
+        <w:t xml:space="preserve">, Oracle, </w:t>
+      </w:r>
+      <w:proofErr w:type="spellStart"/>
+      <w:r>
+        <w:rPr>
+          <w:sz w:val="20"/>
+        </w:rPr>
+        <w:t>MySQL</w:t>
+      </w:r>
+      <w:proofErr w:type="spellEnd"/>
     </w:p>
     <w:p>
       <w:pPr>
@@ -2351,19 +2920,21 @@
         <w:rPr>
           <w:sz w:val="20"/>
         </w:rPr>
-        <w:t>Webfejlesztés: PHP, HTML, CSS, JavaScript, Angular,</w:t>
-      </w:r>
-      <w:r>
-        <w:rPr>
-          <w:sz w:val="20"/>
-        </w:rPr>
-        <w:t xml:space="preserve"> React,</w:t>
-      </w:r>
-      <w:r>
-        <w:rPr>
-          <w:sz w:val="20"/>
-        </w:rPr>
-        <w:t xml:space="preserve"> Blazor,</w:t>
+        <w:t xml:space="preserve">Webfejlesztés: PHP, HTML, CSS, JavaScript, </w:t>
+      </w:r>
+      <w:proofErr w:type="spellStart"/>
+      <w:r>
+        <w:rPr>
+          <w:sz w:val="20"/>
+        </w:rPr>
+        <w:t>Angular</w:t>
+      </w:r>
+      <w:proofErr w:type="spellEnd"/>
+      <w:r>
+        <w:rPr>
+          <w:sz w:val="20"/>
+        </w:rPr>
+        <w:t>,</w:t>
       </w:r>
       <w:r>
         <w:rPr>
@@ -2371,17 +2942,17 @@
         </w:rPr>
         <w:t xml:space="preserve"> </w:t>
       </w:r>
-      <w:r>
-        <w:rPr>
-          <w:sz w:val="18"/>
-          <w:szCs w:val="18"/>
-        </w:rPr>
-        <w:t>Tailwind CSS</w:t>
-      </w:r>
-      <w:r>
-        <w:rPr>
-          <w:sz w:val="18"/>
-          <w:szCs w:val="18"/>
+      <w:proofErr w:type="spellStart"/>
+      <w:r>
+        <w:rPr>
+          <w:sz w:val="20"/>
+        </w:rPr>
+        <w:t>React</w:t>
+      </w:r>
+      <w:proofErr w:type="spellEnd"/>
+      <w:r>
+        <w:rPr>
+          <w:sz w:val="20"/>
         </w:rPr>
         <w:t>,</w:t>
       </w:r>
@@ -2389,8 +2960,65 @@
         <w:rPr>
           <w:sz w:val="20"/>
         </w:rPr>
-        <w:t xml:space="preserve"> TypeScript</w:t>
-      </w:r>
+        <w:t xml:space="preserve"> </w:t>
+      </w:r>
+      <w:proofErr w:type="spellStart"/>
+      <w:r>
+        <w:rPr>
+          <w:sz w:val="20"/>
+        </w:rPr>
+        <w:t>Blazor</w:t>
+      </w:r>
+      <w:proofErr w:type="spellEnd"/>
+      <w:r>
+        <w:rPr>
+          <w:sz w:val="20"/>
+        </w:rPr>
+        <w:t>,</w:t>
+      </w:r>
+      <w:r>
+        <w:rPr>
+          <w:sz w:val="20"/>
+        </w:rPr>
+        <w:t xml:space="preserve"> </w:t>
+      </w:r>
+      <w:proofErr w:type="spellStart"/>
+      <w:r>
+        <w:rPr>
+          <w:sz w:val="18"/>
+          <w:szCs w:val="18"/>
+        </w:rPr>
+        <w:t>Tailwind</w:t>
+      </w:r>
+      <w:proofErr w:type="spellEnd"/>
+      <w:r>
+        <w:rPr>
+          <w:sz w:val="18"/>
+          <w:szCs w:val="18"/>
+        </w:rPr>
+        <w:t xml:space="preserve"> CSS</w:t>
+      </w:r>
+      <w:r>
+        <w:rPr>
+          <w:sz w:val="18"/>
+          <w:szCs w:val="18"/>
+        </w:rPr>
+        <w:t>,</w:t>
+      </w:r>
+      <w:r>
+        <w:rPr>
+          <w:sz w:val="20"/>
+        </w:rPr>
+        <w:t xml:space="preserve"> </w:t>
+      </w:r>
+      <w:proofErr w:type="spellStart"/>
+      <w:r>
+        <w:rPr>
+          <w:sz w:val="20"/>
+        </w:rPr>
+        <w:t>TypeScript</w:t>
+      </w:r>
+      <w:proofErr w:type="spellEnd"/>
     </w:p>
     <w:p>
       <w:pPr>
@@ -2410,7 +3038,91 @@
         <w:rPr>
           <w:sz w:val="20"/>
         </w:rPr>
-        <w:t>Eszközök és technológiák: OpenGL, Android Studio, Azure DevOps, LabView, Microsoft Excel, Git, WPF</w:t>
+        <w:t xml:space="preserve">Eszközök és technológiák: </w:t>
+      </w:r>
+      <w:proofErr w:type="spellStart"/>
+      <w:r>
+        <w:rPr>
+          <w:sz w:val="20"/>
+        </w:rPr>
+        <w:t>OpenGL</w:t>
+      </w:r>
+      <w:proofErr w:type="spellEnd"/>
+      <w:r>
+        <w:rPr>
+          <w:sz w:val="20"/>
+        </w:rPr>
+        <w:t xml:space="preserve">, Android </w:t>
+      </w:r>
+      <w:proofErr w:type="spellStart"/>
+      <w:r>
+        <w:rPr>
+          <w:sz w:val="20"/>
+        </w:rPr>
+        <w:t>Studio</w:t>
+      </w:r>
+      <w:proofErr w:type="spellEnd"/>
+      <w:r>
+        <w:rPr>
+          <w:sz w:val="20"/>
+        </w:rPr>
+        <w:t xml:space="preserve">, </w:t>
+      </w:r>
+      <w:proofErr w:type="spellStart"/>
+      <w:r>
+        <w:rPr>
+          <w:sz w:val="20"/>
+        </w:rPr>
+        <w:t>Azure</w:t>
+      </w:r>
+      <w:proofErr w:type="spellEnd"/>
+      <w:r>
+        <w:rPr>
+          <w:sz w:val="20"/>
+        </w:rPr>
+        <w:t xml:space="preserve"> </w:t>
+      </w:r>
+      <w:proofErr w:type="spellStart"/>
+      <w:r>
+        <w:rPr>
+          <w:sz w:val="20"/>
+        </w:rPr>
+        <w:t>DevOps</w:t>
+      </w:r>
+      <w:proofErr w:type="spellEnd"/>
+      <w:r>
+        <w:rPr>
+          <w:sz w:val="20"/>
+        </w:rPr>
+        <w:t xml:space="preserve">, </w:t>
+      </w:r>
+      <w:proofErr w:type="spellStart"/>
+      <w:r>
+        <w:rPr>
+          <w:sz w:val="20"/>
+        </w:rPr>
+        <w:t>LabView</w:t>
+      </w:r>
+      <w:proofErr w:type="spellEnd"/>
+      <w:r>
+        <w:rPr>
+          <w:sz w:val="20"/>
+        </w:rPr>
+        <w:t xml:space="preserve">, Microsoft Excel, </w:t>
+      </w:r>
+      <w:proofErr w:type="spellStart"/>
+      <w:r>
+        <w:rPr>
+          <w:sz w:val="20"/>
+        </w:rPr>
+        <w:t>Git</w:t>
+      </w:r>
+      <w:proofErr w:type="spellEnd"/>
+      <w:r>
+        <w:rPr>
+          <w:sz w:val="20"/>
+        </w:rPr>
+        <w:t>, WPF</w:t>
       </w:r>
     </w:p>
     <w:p>
@@ -2431,14 +3143,36 @@
         <w:rPr>
           <w:sz w:val="20"/>
         </w:rPr>
-        <w:t>Beágyazott rendszerek: Raspberry Pi</w:t>
-      </w:r>
-      <w:r>
-        <w:rPr>
-          <w:sz w:val="20"/>
-        </w:rPr>
-        <w:t>, Arduino</w:t>
-      </w:r>
+        <w:t xml:space="preserve">Beágyazott rendszerek: </w:t>
+      </w:r>
+      <w:proofErr w:type="spellStart"/>
+      <w:r>
+        <w:rPr>
+          <w:sz w:val="20"/>
+        </w:rPr>
+        <w:t>Raspberry</w:t>
+      </w:r>
+      <w:proofErr w:type="spellEnd"/>
+      <w:r>
+        <w:rPr>
+          <w:sz w:val="20"/>
+        </w:rPr>
+        <w:t xml:space="preserve"> Pi</w:t>
+      </w:r>
+      <w:r>
+        <w:rPr>
+          <w:sz w:val="20"/>
+        </w:rPr>
+        <w:t xml:space="preserve">, </w:t>
+      </w:r>
+      <w:proofErr w:type="spellStart"/>
+      <w:r>
+        <w:rPr>
+          <w:sz w:val="20"/>
+        </w:rPr>
+        <w:t>Arduino</w:t>
+      </w:r>
+      <w:proofErr w:type="spellEnd"/>
     </w:p>
     <w:p>
       <w:pPr>
@@ -2494,7 +3228,7 @@
 </file>
 
 <file path=word/endnotes.xml><?xml version="1.0" encoding="utf-8"?>
-<w:endnotes xmlns:wpc="http://schemas.microsoft.com/office/word/2010/wordprocessingCanvas" xmlns:cx="http://schemas.microsoft.com/office/drawing/2014/chartex" xmlns:cx1="http://schemas.microsoft.com/office/drawing/2015/9/8/chartex" xmlns:cx2="http://schemas.microsoft.com/office/drawing/2015/10/21/chartex" xmlns:cx3="http://schemas.microsoft.com/office/drawing/2016/5/9/chartex" xmlns:cx4="http://schemas.microsoft.com/office/drawing/2016/5/10/chartex" xmlns:cx5="http://schemas.microsoft.com/office/drawing/2016/5/11/chartex" xmlns:cx6="http://schemas.microsoft.com/office/drawing/2016/5/12/chartex" xmlns:cx7="http://schemas.microsoft.com/office/drawing/2016/5/13/chartex" xmlns:cx8="http://schemas.microsoft.com/office/drawing/2016/5/14/chartex" xmlns:mc="http://schemas.openxmlformats.org/markup-compatibility/2006" xmlns:aink="http://schemas.microsoft.com/office/drawing/2016/ink" xmlns:am3d="http://schemas.microsoft.com/office/drawing/2017/model3d" xmlns:o="urn:schemas-microsoft-com:office:office" xmlns:oel="http://schemas.microsoft.com/office/2019/extlst" xmlns:r="http://schemas.openxmlformats.org/officeDocument/2006/relationships" xmlns:m="http://schemas.openxmlformats.org/officeDocument/2006/math" xmlns:v="urn:schemas-microsoft-com:vml" xmlns:wp14="http://schemas.microsoft.com/office/word/2010/wordprocessingDrawing" xmlns:wp="http://schemas.openxmlformats.org/drawingml/2006/wordprocessingDrawing" xmlns:w10="urn:schemas-microsoft-com:office:word" xmlns:w="http://schemas.openxmlformats.org/wordprocessingml/2006/main" xmlns:w14="http://schemas.microsoft.com/office/word/2010/wordml" xmlns:w15="http://schemas.microsoft.com/office/word/2012/wordml" xmlns:w16cex="http://schemas.microsoft.com/office/word/2018/wordml/cex" xmlns:w16cid="http://schemas.microsoft.com/office/word/2016/wordml/cid" xmlns:w16="http://schemas.microsoft.com/office/word/2018/wordml" xmlns:w16sdtdh="http://schemas.microsoft.com/office/word/2020/wordml/sdtdatahash" xmlns:w16se="http://schemas.microsoft.com/office/word/2015/wordml/symex" xmlns:wpg="http://schemas.microsoft.com/office/word/2010/wordprocessingGroup" xmlns:wpi="http://schemas.microsoft.com/office/word/2010/wordprocessingInk" xmlns:wne="http://schemas.microsoft.com/office/word/2006/wordml" xmlns:wps="http://schemas.microsoft.com/office/word/2010/wordprocessingShape" mc:Ignorable="w14 w15 w16se w16cid w16 w16cex w16sdtdh wp14">
+<w:endnotes xmlns:wpc="http://schemas.microsoft.com/office/word/2010/wordprocessingCanvas" xmlns:cx="http://schemas.microsoft.com/office/drawing/2014/chartex" xmlns:cx1="http://schemas.microsoft.com/office/drawing/2015/9/8/chartex" xmlns:cx2="http://schemas.microsoft.com/office/drawing/2015/10/21/chartex" xmlns:cx3="http://schemas.microsoft.com/office/drawing/2016/5/9/chartex" xmlns:cx4="http://schemas.microsoft.com/office/drawing/2016/5/10/chartex" xmlns:cx5="http://schemas.microsoft.com/office/drawing/2016/5/11/chartex" xmlns:cx6="http://schemas.microsoft.com/office/drawing/2016/5/12/chartex" xmlns:cx7="http://schemas.microsoft.com/office/drawing/2016/5/13/chartex" xmlns:cx8="http://schemas.microsoft.com/office/drawing/2016/5/14/chartex" xmlns:mc="http://schemas.openxmlformats.org/markup-compatibility/2006" xmlns:aink="http://schemas.microsoft.com/office/drawing/2016/ink" xmlns:am3d="http://schemas.microsoft.com/office/drawing/2017/model3d" xmlns:o="urn:schemas-microsoft-com:office:office" xmlns:oel="http://schemas.microsoft.com/office/2019/extlst" xmlns:r="http://schemas.openxmlformats.org/officeDocument/2006/relationships" xmlns:m="http://schemas.openxmlformats.org/officeDocument/2006/math" xmlns:v="urn:schemas-microsoft-com:vml" xmlns:wp14="http://schemas.microsoft.com/office/word/2010/wordprocessingDrawing" xmlns:wp="http://schemas.openxmlformats.org/drawingml/2006/wordprocessingDrawing" xmlns:w10="urn:schemas-microsoft-com:office:word" xmlns:w="http://schemas.openxmlformats.org/wordprocessingml/2006/main" xmlns:w14="http://schemas.microsoft.com/office/word/2010/wordml" xmlns:w15="http://schemas.microsoft.com/office/word/2012/wordml" xmlns:w16cex="http://schemas.microsoft.com/office/word/2018/wordml/cex" xmlns:w16cid="http://schemas.microsoft.com/office/word/2016/wordml/cid" xmlns:w16="http://schemas.microsoft.com/office/word/2018/wordml" xmlns:w16du="http://schemas.microsoft.com/office/word/2023/wordml/word16du" xmlns:w16sdtdh="http://schemas.microsoft.com/office/word/2020/wordml/sdtdatahash" xmlns:w16sdtfl="http://schemas.microsoft.com/office/word/2024/wordml/sdtformatlock" xmlns:w16se="http://schemas.microsoft.com/office/word/2015/wordml/symex" xmlns:wpg="http://schemas.microsoft.com/office/word/2010/wordprocessingGroup" xmlns:wpi="http://schemas.microsoft.com/office/word/2010/wordprocessingInk" xmlns:wne="http://schemas.microsoft.com/office/word/2006/wordml" xmlns:wps="http://schemas.microsoft.com/office/word/2010/wordprocessingShape" mc:Ignorable="w14 w15 w16se w16cid w16 w16cex w16sdtdh w16sdtfl w16du wp14">
   <w:endnote w:type="separator" w:id="-1">
     <w:p>
       <w:r>
@@ -2513,7 +3247,7 @@
 </file>
 
 <file path=word/footer1.xml><?xml version="1.0" encoding="utf-8"?>
-<w:ftr xmlns:wpc="http://schemas.microsoft.com/office/word/2010/wordprocessingCanvas" xmlns:cx="http://schemas.microsoft.com/office/drawing/2014/chartex" xmlns:cx1="http://schemas.microsoft.com/office/drawing/2015/9/8/chartex" xmlns:cx2="http://schemas.microsoft.com/office/drawing/2015/10/21/chartex" xmlns:cx3="http://schemas.microsoft.com/office/drawing/2016/5/9/chartex" xmlns:cx4="http://schemas.microsoft.com/office/drawing/2016/5/10/chartex" xmlns:cx5="http://schemas.microsoft.com/office/drawing/2016/5/11/chartex" xmlns:cx6="http://schemas.microsoft.com/office/drawing/2016/5/12/chartex" xmlns:cx7="http://schemas.microsoft.com/office/drawing/2016/5/13/chartex" xmlns:cx8="http://schemas.microsoft.com/office/drawing/2016/5/14/chartex" xmlns:mc="http://schemas.openxmlformats.org/markup-compatibility/2006" xmlns:aink="http://schemas.microsoft.com/office/drawing/2016/ink" xmlns:am3d="http://schemas.microsoft.com/office/drawing/2017/model3d" xmlns:o="urn:schemas-microsoft-com:office:office" xmlns:oel="http://schemas.microsoft.com/office/2019/extlst" xmlns:r="http://schemas.openxmlformats.org/officeDocument/2006/relationships" xmlns:m="http://schemas.openxmlformats.org/officeDocument/2006/math" xmlns:v="urn:schemas-microsoft-com:vml" xmlns:wp14="http://schemas.microsoft.com/office/word/2010/wordprocessingDrawing" xmlns:wp="http://schemas.openxmlformats.org/drawingml/2006/wordprocessingDrawing" xmlns:w10="urn:schemas-microsoft-com:office:word" xmlns:w="http://schemas.openxmlformats.org/wordprocessingml/2006/main" xmlns:w14="http://schemas.microsoft.com/office/word/2010/wordml" xmlns:w15="http://schemas.microsoft.com/office/word/2012/wordml" xmlns:w16cex="http://schemas.microsoft.com/office/word/2018/wordml/cex" xmlns:w16cid="http://schemas.microsoft.com/office/word/2016/wordml/cid" xmlns:w16="http://schemas.microsoft.com/office/word/2018/wordml" xmlns:w16sdtdh="http://schemas.microsoft.com/office/word/2020/wordml/sdtdatahash" xmlns:w16se="http://schemas.microsoft.com/office/word/2015/wordml/symex" xmlns:wpg="http://schemas.microsoft.com/office/word/2010/wordprocessingGroup" xmlns:wpi="http://schemas.microsoft.com/office/word/2010/wordprocessingInk" xmlns:wne="http://schemas.microsoft.com/office/word/2006/wordml" xmlns:wps="http://schemas.microsoft.com/office/word/2010/wordprocessingShape" mc:Ignorable="w14 w15 w16se w16cid w16 w16cex w16sdtdh wp14">
+<w:ftr xmlns:wpc="http://schemas.microsoft.com/office/word/2010/wordprocessingCanvas" xmlns:cx="http://schemas.microsoft.com/office/drawing/2014/chartex" xmlns:cx1="http://schemas.microsoft.com/office/drawing/2015/9/8/chartex" xmlns:cx2="http://schemas.microsoft.com/office/drawing/2015/10/21/chartex" xmlns:cx3="http://schemas.microsoft.com/office/drawing/2016/5/9/chartex" xmlns:cx4="http://schemas.microsoft.com/office/drawing/2016/5/10/chartex" xmlns:cx5="http://schemas.microsoft.com/office/drawing/2016/5/11/chartex" xmlns:cx6="http://schemas.microsoft.com/office/drawing/2016/5/12/chartex" xmlns:cx7="http://schemas.microsoft.com/office/drawing/2016/5/13/chartex" xmlns:cx8="http://schemas.microsoft.com/office/drawing/2016/5/14/chartex" xmlns:mc="http://schemas.openxmlformats.org/markup-compatibility/2006" xmlns:aink="http://schemas.microsoft.com/office/drawing/2016/ink" xmlns:am3d="http://schemas.microsoft.com/office/drawing/2017/model3d" xmlns:o="urn:schemas-microsoft-com:office:office" xmlns:oel="http://schemas.microsoft.com/office/2019/extlst" xmlns:r="http://schemas.openxmlformats.org/officeDocument/2006/relationships" xmlns:m="http://schemas.openxmlformats.org/officeDocument/2006/math" xmlns:v="urn:schemas-microsoft-com:vml" xmlns:wp14="http://schemas.microsoft.com/office/word/2010/wordprocessingDrawing" xmlns:wp="http://schemas.openxmlformats.org/drawingml/2006/wordprocessingDrawing" xmlns:w10="urn:schemas-microsoft-com:office:word" xmlns:w="http://schemas.openxmlformats.org/wordprocessingml/2006/main" xmlns:w14="http://schemas.microsoft.com/office/word/2010/wordml" xmlns:w15="http://schemas.microsoft.com/office/word/2012/wordml" xmlns:w16cex="http://schemas.microsoft.com/office/word/2018/wordml/cex" xmlns:w16cid="http://schemas.microsoft.com/office/word/2016/wordml/cid" xmlns:w16="http://schemas.microsoft.com/office/word/2018/wordml" xmlns:w16du="http://schemas.microsoft.com/office/word/2023/wordml/word16du" xmlns:w16sdtdh="http://schemas.microsoft.com/office/word/2020/wordml/sdtdatahash" xmlns:w16sdtfl="http://schemas.microsoft.com/office/word/2024/wordml/sdtformatlock" xmlns:w16se="http://schemas.microsoft.com/office/word/2015/wordml/symex" xmlns:wpg="http://schemas.microsoft.com/office/word/2010/wordprocessingGroup" xmlns:wpi="http://schemas.microsoft.com/office/word/2010/wordprocessingInk" xmlns:wne="http://schemas.microsoft.com/office/word/2006/wordml" xmlns:wps="http://schemas.microsoft.com/office/word/2010/wordprocessingShape" mc:Ignorable="w14 w15 w16se w16cid w16 w16cex w16sdtdh w16sdtfl w16du wp14">
   <w:p>
     <w:pPr>
       <w:pStyle w:val="llb"/>
@@ -2542,7 +3276,7 @@
 </file>
 
 <file path=word/footnotes.xml><?xml version="1.0" encoding="utf-8"?>
-<w:footnotes xmlns:wpc="http://schemas.microsoft.com/office/word/2010/wordprocessingCanvas" xmlns:cx="http://schemas.microsoft.com/office/drawing/2014/chartex" xmlns:cx1="http://schemas.microsoft.com/office/drawing/2015/9/8/chartex" xmlns:cx2="http://schemas.microsoft.com/office/drawing/2015/10/21/chartex" xmlns:cx3="http://schemas.microsoft.com/office/drawing/2016/5/9/chartex" xmlns:cx4="http://schemas.microsoft.com/office/drawing/2016/5/10/chartex" xmlns:cx5="http://schemas.microsoft.com/office/drawing/2016/5/11/chartex" xmlns:cx6="http://schemas.microsoft.com/office/drawing/2016/5/12/chartex" xmlns:cx7="http://schemas.microsoft.com/office/drawing/2016/5/13/chartex" xmlns:cx8="http://schemas.microsoft.com/office/drawing/2016/5/14/chartex" xmlns:mc="http://schemas.openxmlformats.org/markup-compatibility/2006" xmlns:aink="http://schemas.microsoft.com/office/drawing/2016/ink" xmlns:am3d="http://schemas.microsoft.com/office/drawing/2017/model3d" xmlns:o="urn:schemas-microsoft-com:office:office" xmlns:oel="http://schemas.microsoft.com/office/2019/extlst" xmlns:r="http://schemas.openxmlformats.org/officeDocument/2006/relationships" xmlns:m="http://schemas.openxmlformats.org/officeDocument/2006/math" xmlns:v="urn:schemas-microsoft-com:vml" xmlns:wp14="http://schemas.microsoft.com/office/word/2010/wordprocessingDrawing" xmlns:wp="http://schemas.openxmlformats.org/drawingml/2006/wordprocessingDrawing" xmlns:w10="urn:schemas-microsoft-com:office:word" xmlns:w="http://schemas.openxmlformats.org/wordprocessingml/2006/main" xmlns:w14="http://schemas.microsoft.com/office/word/2010/wordml" xmlns:w15="http://schemas.microsoft.com/office/word/2012/wordml" xmlns:w16cex="http://schemas.microsoft.com/office/word/2018/wordml/cex" xmlns:w16cid="http://schemas.microsoft.com/office/word/2016/wordml/cid" xmlns:w16="http://schemas.microsoft.com/office/word/2018/wordml" xmlns:w16sdtdh="http://schemas.microsoft.com/office/word/2020/wordml/sdtdatahash" xmlns:w16se="http://schemas.microsoft.com/office/word/2015/wordml/symex" xmlns:wpg="http://schemas.microsoft.com/office/word/2010/wordprocessingGroup" xmlns:wpi="http://schemas.microsoft.com/office/word/2010/wordprocessingInk" xmlns:wne="http://schemas.microsoft.com/office/word/2006/wordml" xmlns:wps="http://schemas.microsoft.com/office/word/2010/wordprocessingShape" mc:Ignorable="w14 w15 w16se w16cid w16 w16cex w16sdtdh wp14">
+<w:footnotes xmlns:wpc="http://schemas.microsoft.com/office/word/2010/wordprocessingCanvas" xmlns:cx="http://schemas.microsoft.com/office/drawing/2014/chartex" xmlns:cx1="http://schemas.microsoft.com/office/drawing/2015/9/8/chartex" xmlns:cx2="http://schemas.microsoft.com/office/drawing/2015/10/21/chartex" xmlns:cx3="http://schemas.microsoft.com/office/drawing/2016/5/9/chartex" xmlns:cx4="http://schemas.microsoft.com/office/drawing/2016/5/10/chartex" xmlns:cx5="http://schemas.microsoft.com/office/drawing/2016/5/11/chartex" xmlns:cx6="http://schemas.microsoft.com/office/drawing/2016/5/12/chartex" xmlns:cx7="http://schemas.microsoft.com/office/drawing/2016/5/13/chartex" xmlns:cx8="http://schemas.microsoft.com/office/drawing/2016/5/14/chartex" xmlns:mc="http://schemas.openxmlformats.org/markup-compatibility/2006" xmlns:aink="http://schemas.microsoft.com/office/drawing/2016/ink" xmlns:am3d="http://schemas.microsoft.com/office/drawing/2017/model3d" xmlns:o="urn:schemas-microsoft-com:office:office" xmlns:oel="http://schemas.microsoft.com/office/2019/extlst" xmlns:r="http://schemas.openxmlformats.org/officeDocument/2006/relationships" xmlns:m="http://schemas.openxmlformats.org/officeDocument/2006/math" xmlns:v="urn:schemas-microsoft-com:vml" xmlns:wp14="http://schemas.microsoft.com/office/word/2010/wordprocessingDrawing" xmlns:wp="http://schemas.openxmlformats.org/drawingml/2006/wordprocessingDrawing" xmlns:w10="urn:schemas-microsoft-com:office:word" xmlns:w="http://schemas.openxmlformats.org/wordprocessingml/2006/main" xmlns:w14="http://schemas.microsoft.com/office/word/2010/wordml" xmlns:w15="http://schemas.microsoft.com/office/word/2012/wordml" xmlns:w16cex="http://schemas.microsoft.com/office/word/2018/wordml/cex" xmlns:w16cid="http://schemas.microsoft.com/office/word/2016/wordml/cid" xmlns:w16="http://schemas.microsoft.com/office/word/2018/wordml" xmlns:w16du="http://schemas.microsoft.com/office/word/2023/wordml/word16du" xmlns:w16sdtdh="http://schemas.microsoft.com/office/word/2020/wordml/sdtdatahash" xmlns:w16sdtfl="http://schemas.microsoft.com/office/word/2024/wordml/sdtformatlock" xmlns:w16se="http://schemas.microsoft.com/office/word/2015/wordml/symex" xmlns:wpg="http://schemas.microsoft.com/office/word/2010/wordprocessingGroup" xmlns:wpi="http://schemas.microsoft.com/office/word/2010/wordprocessingInk" xmlns:wne="http://schemas.microsoft.com/office/word/2006/wordml" xmlns:wps="http://schemas.microsoft.com/office/word/2010/wordprocessingShape" mc:Ignorable="w14 w15 w16se w16cid w16 w16cex w16sdtdh w16sdtfl w16du wp14">
   <w:footnote w:type="separator" w:id="-1">
     <w:p>
       <w:r>
@@ -2561,7 +3295,7 @@
 </file>
 
 <file path=word/numbering.xml><?xml version="1.0" encoding="utf-8"?>
-<w:numbering xmlns:wpc="http://schemas.microsoft.com/office/word/2010/wordprocessingCanvas" xmlns:cx="http://schemas.microsoft.com/office/drawing/2014/chartex" xmlns:cx1="http://schemas.microsoft.com/office/drawing/2015/9/8/chartex" xmlns:cx2="http://schemas.microsoft.com/office/drawing/2015/10/21/chartex" xmlns:cx3="http://schemas.microsoft.com/office/drawing/2016/5/9/chartex" xmlns:cx4="http://schemas.microsoft.com/office/drawing/2016/5/10/chartex" xmlns:cx5="http://schemas.microsoft.com/office/drawing/2016/5/11/chartex" xmlns:cx6="http://schemas.microsoft.com/office/drawing/2016/5/12/chartex" xmlns:cx7="http://schemas.microsoft.com/office/drawing/2016/5/13/chartex" xmlns:cx8="http://schemas.microsoft.com/office/drawing/2016/5/14/chartex" xmlns:mc="http://schemas.openxmlformats.org/markup-compatibility/2006" xmlns:aink="http://schemas.microsoft.com/office/drawing/2016/ink" xmlns:am3d="http://schemas.microsoft.com/office/drawing/2017/model3d" xmlns:o="urn:schemas-microsoft-com:office:office" xmlns:oel="http://schemas.microsoft.com/office/2019/extlst" xmlns:r="http://schemas.openxmlformats.org/officeDocument/2006/relationships" xmlns:m="http://schemas.openxmlformats.org/officeDocument/2006/math" xmlns:v="urn:schemas-microsoft-com:vml" xmlns:wp14="http://schemas.microsoft.com/office/word/2010/wordprocessingDrawing" xmlns:wp="http://schemas.openxmlformats.org/drawingml/2006/wordprocessingDrawing" xmlns:w10="urn:schemas-microsoft-com:office:word" xmlns:w="http://schemas.openxmlformats.org/wordprocessingml/2006/main" xmlns:w14="http://schemas.microsoft.com/office/word/2010/wordml" xmlns:w15="http://schemas.microsoft.com/office/word/2012/wordml" xmlns:w16cex="http://schemas.microsoft.com/office/word/2018/wordml/cex" xmlns:w16cid="http://schemas.microsoft.com/office/word/2016/wordml/cid" xmlns:w16="http://schemas.microsoft.com/office/word/2018/wordml" xmlns:w16sdtdh="http://schemas.microsoft.com/office/word/2020/wordml/sdtdatahash" xmlns:w16se="http://schemas.microsoft.com/office/word/2015/wordml/symex" xmlns:wpg="http://schemas.microsoft.com/office/word/2010/wordprocessingGroup" xmlns:wpi="http://schemas.microsoft.com/office/word/2010/wordprocessingInk" xmlns:wne="http://schemas.microsoft.com/office/word/2006/wordml" xmlns:wps="http://schemas.microsoft.com/office/word/2010/wordprocessingShape" mc:Ignorable="w14 w15 w16se w16cid w16 w16cex w16sdtdh wp14">
+<w:numbering xmlns:wpc="http://schemas.microsoft.com/office/word/2010/wordprocessingCanvas" xmlns:cx="http://schemas.microsoft.com/office/drawing/2014/chartex" xmlns:cx1="http://schemas.microsoft.com/office/drawing/2015/9/8/chartex" xmlns:cx2="http://schemas.microsoft.com/office/drawing/2015/10/21/chartex" xmlns:cx3="http://schemas.microsoft.com/office/drawing/2016/5/9/chartex" xmlns:cx4="http://schemas.microsoft.com/office/drawing/2016/5/10/chartex" xmlns:cx5="http://schemas.microsoft.com/office/drawing/2016/5/11/chartex" xmlns:cx6="http://schemas.microsoft.com/office/drawing/2016/5/12/chartex" xmlns:cx7="http://schemas.microsoft.com/office/drawing/2016/5/13/chartex" xmlns:cx8="http://schemas.microsoft.com/office/drawing/2016/5/14/chartex" xmlns:mc="http://schemas.openxmlformats.org/markup-compatibility/2006" xmlns:aink="http://schemas.microsoft.com/office/drawing/2016/ink" xmlns:am3d="http://schemas.microsoft.com/office/drawing/2017/model3d" xmlns:o="urn:schemas-microsoft-com:office:office" xmlns:oel="http://schemas.microsoft.com/office/2019/extlst" xmlns:r="http://schemas.openxmlformats.org/officeDocument/2006/relationships" xmlns:m="http://schemas.openxmlformats.org/officeDocument/2006/math" xmlns:v="urn:schemas-microsoft-com:vml" xmlns:wp14="http://schemas.microsoft.com/office/word/2010/wordprocessingDrawing" xmlns:wp="http://schemas.openxmlformats.org/drawingml/2006/wordprocessingDrawing" xmlns:w10="urn:schemas-microsoft-com:office:word" xmlns:w="http://schemas.openxmlformats.org/wordprocessingml/2006/main" xmlns:w14="http://schemas.microsoft.com/office/word/2010/wordml" xmlns:w15="http://schemas.microsoft.com/office/word/2012/wordml" xmlns:w16cex="http://schemas.microsoft.com/office/word/2018/wordml/cex" xmlns:w16cid="http://schemas.microsoft.com/office/word/2016/wordml/cid" xmlns:w16="http://schemas.microsoft.com/office/word/2018/wordml" xmlns:w16du="http://schemas.microsoft.com/office/word/2023/wordml/word16du" xmlns:w16sdtdh="http://schemas.microsoft.com/office/word/2020/wordml/sdtdatahash" xmlns:w16sdtfl="http://schemas.microsoft.com/office/word/2024/wordml/sdtformatlock" xmlns:w16se="http://schemas.microsoft.com/office/word/2015/wordml/symex" xmlns:wpg="http://schemas.microsoft.com/office/word/2010/wordprocessingGroup" xmlns:wpi="http://schemas.microsoft.com/office/word/2010/wordprocessingInk" xmlns:wne="http://schemas.microsoft.com/office/word/2006/wordml" xmlns:wps="http://schemas.microsoft.com/office/word/2010/wordprocessingShape" mc:Ignorable="w14 w15 w16se w16cid w16 w16cex w16sdtdh w16sdtfl w16du wp14">
   <w:abstractNum w:abstractNumId="0" w15:restartNumberingAfterBreak="0">
     <w:nsid w:val="045F6F5D"/>
     <w:multiLevelType w:val="multilevel"/>
@@ -3110,7 +3844,7 @@
 </file>
 
 <file path=word/styles.xml><?xml version="1.0" encoding="utf-8"?>
-<w:styles xmlns:mc="http://schemas.openxmlformats.org/markup-compatibility/2006" xmlns:r="http://schemas.openxmlformats.org/officeDocument/2006/relationships" xmlns:w="http://schemas.openxmlformats.org/wordprocessingml/2006/main" xmlns:w14="http://schemas.microsoft.com/office/word/2010/wordml" xmlns:w15="http://schemas.microsoft.com/office/word/2012/wordml" xmlns:w16cex="http://schemas.microsoft.com/office/word/2018/wordml/cex" xmlns:w16cid="http://schemas.microsoft.com/office/word/2016/wordml/cid" xmlns:w16="http://schemas.microsoft.com/office/word/2018/wordml" xmlns:w16sdtdh="http://schemas.microsoft.com/office/word/2020/wordml/sdtdatahash" xmlns:w16se="http://schemas.microsoft.com/office/word/2015/wordml/symex" mc:Ignorable="w14 w15 w16se w16cid w16 w16cex w16sdtdh">
+<w:styles xmlns:mc="http://schemas.openxmlformats.org/markup-compatibility/2006" xmlns:r="http://schemas.openxmlformats.org/officeDocument/2006/relationships" xmlns:w="http://schemas.openxmlformats.org/wordprocessingml/2006/main" xmlns:w14="http://schemas.microsoft.com/office/word/2010/wordml" xmlns:w15="http://schemas.microsoft.com/office/word/2012/wordml" xmlns:w16cex="http://schemas.microsoft.com/office/word/2018/wordml/cex" xmlns:w16cid="http://schemas.microsoft.com/office/word/2016/wordml/cid" xmlns:w16="http://schemas.microsoft.com/office/word/2018/wordml" xmlns:w16du="http://schemas.microsoft.com/office/word/2023/wordml/word16du" xmlns:w16sdtdh="http://schemas.microsoft.com/office/word/2020/wordml/sdtdatahash" xmlns:w16sdtfl="http://schemas.microsoft.com/office/word/2024/wordml/sdtformatlock" xmlns:w16se="http://schemas.microsoft.com/office/word/2015/wordml/symex" mc:Ignorable="w14 w15 w16se w16cid w16 w16cex w16sdtdh w16sdtfl w16du">
   <w:docDefaults>
     <w:rPrDefault>
       <w:rPr>

</xml_diff>